<commit_message>
Start date on bubule plots forced to 1800
</commit_message>
<xml_diff>
--- a/_site/mittheilungen_data.docx
+++ b/_site/mittheilungen_data.docx
@@ -348,7 +348,7 @@
               <w:pStyle w:val="ImageCaption"/>
             </w:pPr>
             <w:r>
-              <w:t xml:space="preserve">Figure 1: Plot showing actual observation days for all observers in Mittheilungendata</w:t>
+              <w:t xml:space="preserve">Figure 1: Plot showing actual observation days for all observers in Mittheilungen data</w:t>
             </w:r>
           </w:p>
           <w:bookmarkEnd w:id="23"/>
@@ -454,7 +454,7 @@
                     <w:pStyle w:val="ImageCaption"/>
                   </w:pPr>
                   <w:r>
-                    <w:t xml:space="preserve">(a) Bubble plot showing all observers in Mittheilungendata</w:t>
+                    <w:t xml:space="preserve">(a) Bubble plot showing all observers in Mittheilungen data</w:t>
                   </w:r>
                 </w:p>
                 <w:bookmarkEnd w:id="25"/>

</xml_diff>